<commit_message>
cathys paper, jameal modified data process code to include sea otter food pref categories, and outline to explain what his plan is for invert plots. then lil farouq went apesh!t
</commit_message>
<xml_diff>
--- a/Writing/Outline for OCNMS paper 2017-08.docx
+++ b/Writing/Outline for OCNMS paper 2017-08.docx
@@ -99,6 +99,11 @@
             <w:noProof/>
             <w:sz w:val="24"/>
             <w:szCs w:val="24"/>
+            <w:rPrChange w:id="4">
+              <w:rPr>
+                <w:noProof/>
+              </w:rPr>
+            </w:rPrChange>
           </w:rPr>
           <mc:AlternateContent>
             <mc:Choice Requires="wpg">
@@ -240,13 +245,18 @@
           <w:szCs w:val="24"/>
         </w:rPr>
       </w:pPr>
-      <w:ins w:id="4" w:author="Ole Shelton" w:date="2017-08-23T14:26:00Z">
+      <w:ins w:id="5" w:author="Ole Shelton" w:date="2017-08-23T14:26:00Z">
         <w:r>
           <w:rPr>
             <w:rFonts w:ascii="Times New Roman" w:hAnsi="Times New Roman" w:cs="Times New Roman"/>
             <w:noProof/>
             <w:sz w:val="24"/>
             <w:szCs w:val="24"/>
+            <w:rPrChange w:id="6">
+              <w:rPr>
+                <w:noProof/>
+              </w:rPr>
+            </w:rPrChange>
           </w:rPr>
           <w:drawing>
             <wp:anchor distT="0" distB="0" distL="114300" distR="114300" simplePos="0" relativeHeight="251666432" behindDoc="0" locked="0" layoutInCell="1" allowOverlap="1" wp14:anchorId="52515897" wp14:editId="0CC666F7">
@@ -313,13 +323,18 @@
           </w:drawing>
         </w:r>
       </w:ins>
-      <w:ins w:id="5" w:author="Ole Shelton" w:date="2017-08-23T14:25:00Z">
+      <w:ins w:id="7" w:author="Ole Shelton" w:date="2017-08-23T14:25:00Z">
         <w:r>
           <w:rPr>
             <w:rFonts w:ascii="Times New Roman" w:hAnsi="Times New Roman" w:cs="Times New Roman"/>
             <w:noProof/>
             <w:sz w:val="24"/>
             <w:szCs w:val="24"/>
+            <w:rPrChange w:id="8">
+              <w:rPr>
+                <w:noProof/>
+              </w:rPr>
+            </w:rPrChange>
           </w:rPr>
           <w:drawing>
             <wp:anchor distT="0" distB="0" distL="114300" distR="114300" simplePos="0" relativeHeight="251660288" behindDoc="0" locked="0" layoutInCell="1" allowOverlap="1" wp14:anchorId="6774CC6F" wp14:editId="1B879E81">
@@ -467,13 +482,13 @@
         </w:numPr>
         <w:spacing w:before="240" w:after="0" w:line="240" w:lineRule="auto"/>
         <w:rPr>
-          <w:ins w:id="6" w:author="Jameal Samhouri" w:date="2017-06-13T11:55:00Z"/>
-          <w:rFonts w:ascii="Times New Roman" w:hAnsi="Times New Roman" w:cs="Times New Roman"/>
-          <w:sz w:val="24"/>
-          <w:szCs w:val="24"/>
-        </w:rPr>
-      </w:pPr>
-      <w:ins w:id="7" w:author="Jameal Samhouri" w:date="2017-06-13T11:55:00Z">
+          <w:ins w:id="9" w:author="Jameal Samhouri" w:date="2017-06-13T11:55:00Z"/>
+          <w:rFonts w:ascii="Times New Roman" w:hAnsi="Times New Roman" w:cs="Times New Roman"/>
+          <w:sz w:val="24"/>
+          <w:szCs w:val="24"/>
+        </w:rPr>
+      </w:pPr>
+      <w:ins w:id="10" w:author="Jameal Samhouri" w:date="2017-06-13T11:55:00Z">
         <w:r>
           <w:rPr>
             <w:rFonts w:ascii="Times New Roman" w:hAnsi="Times New Roman" w:cs="Times New Roman"/>
@@ -507,12 +522,12 @@
       <w:pPr>
         <w:spacing w:before="240" w:after="0" w:line="240" w:lineRule="auto"/>
         <w:rPr>
-          <w:ins w:id="8" w:author="Ole Shelton" w:date="2017-08-23T14:27:00Z"/>
-          <w:rFonts w:ascii="Times New Roman" w:hAnsi="Times New Roman" w:cs="Times New Roman"/>
-          <w:sz w:val="24"/>
-          <w:szCs w:val="24"/>
-        </w:rPr>
-        <w:pPrChange w:id="9" w:author="Jameal Samhouri" w:date="2017-06-13T11:55:00Z">
+          <w:ins w:id="11" w:author="Ole Shelton" w:date="2017-08-23T14:27:00Z"/>
+          <w:rFonts w:ascii="Times New Roman" w:hAnsi="Times New Roman" w:cs="Times New Roman"/>
+          <w:sz w:val="24"/>
+          <w:szCs w:val="24"/>
+        </w:rPr>
+        <w:pPrChange w:id="12" w:author="Jameal Samhouri" w:date="2017-06-13T11:55:00Z">
           <w:pPr>
             <w:pStyle w:val="ListParagraph"/>
             <w:numPr>
@@ -523,13 +538,18 @@
           </w:pPr>
         </w:pPrChange>
       </w:pPr>
-      <w:ins w:id="10" w:author="Ole Shelton" w:date="2017-08-23T14:28:00Z">
+      <w:ins w:id="13" w:author="Ole Shelton" w:date="2017-08-23T14:28:00Z">
         <w:r>
           <w:rPr>
             <w:rFonts w:ascii="Times New Roman" w:hAnsi="Times New Roman" w:cs="Times New Roman"/>
             <w:noProof/>
             <w:sz w:val="24"/>
             <w:szCs w:val="24"/>
+            <w:rPrChange w:id="14">
+              <w:rPr>
+                <w:noProof/>
+              </w:rPr>
+            </w:rPrChange>
           </w:rPr>
           <w:drawing>
             <wp:inline distT="0" distB="0" distL="0" distR="0" wp14:anchorId="1197BCAC" wp14:editId="55E8C53D">
@@ -579,12 +599,12 @@
       <w:pPr>
         <w:spacing w:before="240" w:after="0" w:line="240" w:lineRule="auto"/>
         <w:rPr>
-          <w:ins w:id="11" w:author="Ole Shelton" w:date="2017-08-23T14:27:00Z"/>
-          <w:rFonts w:ascii="Times New Roman" w:hAnsi="Times New Roman" w:cs="Times New Roman"/>
-          <w:sz w:val="24"/>
-          <w:szCs w:val="24"/>
-        </w:rPr>
-        <w:pPrChange w:id="12" w:author="Jameal Samhouri" w:date="2017-06-13T11:55:00Z">
+          <w:ins w:id="15" w:author="Ole Shelton" w:date="2017-08-23T14:27:00Z"/>
+          <w:rFonts w:ascii="Times New Roman" w:hAnsi="Times New Roman" w:cs="Times New Roman"/>
+          <w:sz w:val="24"/>
+          <w:szCs w:val="24"/>
+        </w:rPr>
+        <w:pPrChange w:id="16" w:author="Jameal Samhouri" w:date="2017-06-13T11:55:00Z">
           <w:pPr>
             <w:pStyle w:val="ListParagraph"/>
             <w:numPr>
@@ -600,12 +620,12 @@
       <w:pPr>
         <w:spacing w:before="240" w:after="0" w:line="240" w:lineRule="auto"/>
         <w:rPr>
-          <w:ins w:id="13" w:author="Ole Shelton" w:date="2017-08-23T14:27:00Z"/>
-          <w:rFonts w:ascii="Times New Roman" w:hAnsi="Times New Roman" w:cs="Times New Roman"/>
-          <w:sz w:val="24"/>
-          <w:szCs w:val="24"/>
-        </w:rPr>
-        <w:pPrChange w:id="14" w:author="Jameal Samhouri" w:date="2017-06-13T11:55:00Z">
+          <w:ins w:id="17" w:author="Ole Shelton" w:date="2017-08-23T14:27:00Z"/>
+          <w:rFonts w:ascii="Times New Roman" w:hAnsi="Times New Roman" w:cs="Times New Roman"/>
+          <w:sz w:val="24"/>
+          <w:szCs w:val="24"/>
+        </w:rPr>
+        <w:pPrChange w:id="18" w:author="Jameal Samhouri" w:date="2017-06-13T11:55:00Z">
           <w:pPr>
             <w:pStyle w:val="ListParagraph"/>
             <w:numPr>
@@ -616,7 +636,7 @@
           </w:pPr>
         </w:pPrChange>
       </w:pPr>
-      <w:ins w:id="15" w:author="Ole Shelton" w:date="2017-08-23T14:28:00Z">
+      <w:ins w:id="19" w:author="Ole Shelton" w:date="2017-08-23T14:28:00Z">
         <w:r>
           <w:rPr>
             <w:rFonts w:ascii="Times New Roman" w:hAnsi="Times New Roman" w:cs="Times New Roman"/>
@@ -626,7 +646,7 @@
           <w:t xml:space="preserve">Point: trends can be divided into three regional patterns for </w:t>
         </w:r>
       </w:ins>
-      <w:ins w:id="16" w:author="Ole Shelton" w:date="2017-08-23T14:29:00Z">
+      <w:ins w:id="20" w:author="Ole Shelton" w:date="2017-08-23T14:29:00Z">
         <w:r>
           <w:rPr>
             <w:rFonts w:ascii="Times New Roman" w:hAnsi="Times New Roman" w:cs="Times New Roman"/>
@@ -636,7 +656,7 @@
           <w:t xml:space="preserve">otters.  Kelp patterns are less </w:t>
         </w:r>
       </w:ins>
-      <w:ins w:id="17" w:author="Ole Shelton" w:date="2017-08-23T14:30:00Z">
+      <w:ins w:id="21" w:author="Ole Shelton" w:date="2017-08-23T14:30:00Z">
         <w:r>
           <w:rPr>
             <w:rFonts w:ascii="Times New Roman" w:hAnsi="Times New Roman" w:cs="Times New Roman"/>
@@ -646,7 +666,7 @@
           <w:t>similar but have increase</w:t>
         </w:r>
       </w:ins>
-      <w:ins w:id="18" w:author="Ole Shelton" w:date="2017-08-23T14:37:00Z">
+      <w:ins w:id="22" w:author="Ole Shelton" w:date="2017-08-23T14:37:00Z">
         <w:r>
           <w:rPr>
             <w:rFonts w:ascii="Times New Roman" w:hAnsi="Times New Roman" w:cs="Times New Roman"/>
@@ -656,7 +676,7 @@
           <w:t>s</w:t>
         </w:r>
       </w:ins>
-      <w:ins w:id="19" w:author="Ole Shelton" w:date="2017-08-23T14:30:00Z">
+      <w:ins w:id="23" w:author="Ole Shelton" w:date="2017-08-23T14:30:00Z">
         <w:r>
           <w:rPr>
             <w:rFonts w:ascii="Times New Roman" w:hAnsi="Times New Roman" w:cs="Times New Roman"/>
@@ -666,7 +686,7 @@
           <w:t xml:space="preserve"> from 1990-2000 before </w:t>
         </w:r>
       </w:ins>
-      <w:ins w:id="20" w:author="Ole Shelton" w:date="2017-08-23T14:37:00Z">
+      <w:ins w:id="24" w:author="Ole Shelton" w:date="2017-08-23T14:37:00Z">
         <w:r>
           <w:rPr>
             <w:rFonts w:ascii="Times New Roman" w:hAnsi="Times New Roman" w:cs="Times New Roman"/>
@@ -676,19 +696,17 @@
           <w:t>getting wiggly and confusing.</w:t>
         </w:r>
       </w:ins>
-      <w:bookmarkStart w:id="21" w:name="_GoBack"/>
-      <w:bookmarkEnd w:id="21"/>
     </w:p>
     <w:p>
       <w:pPr>
         <w:spacing w:before="240" w:after="0" w:line="240" w:lineRule="auto"/>
         <w:rPr>
-          <w:ins w:id="22" w:author="Ole Shelton" w:date="2017-08-23T14:27:00Z"/>
-          <w:rFonts w:ascii="Times New Roman" w:hAnsi="Times New Roman" w:cs="Times New Roman"/>
-          <w:sz w:val="24"/>
-          <w:szCs w:val="24"/>
-        </w:rPr>
-        <w:pPrChange w:id="23" w:author="Jameal Samhouri" w:date="2017-06-13T11:55:00Z">
+          <w:ins w:id="25" w:author="Ole Shelton" w:date="2017-08-23T14:27:00Z"/>
+          <w:rFonts w:ascii="Times New Roman" w:hAnsi="Times New Roman" w:cs="Times New Roman"/>
+          <w:sz w:val="24"/>
+          <w:szCs w:val="24"/>
+        </w:rPr>
+        <w:pPrChange w:id="26" w:author="Jameal Samhouri" w:date="2017-06-13T11:55:00Z">
           <w:pPr>
             <w:pStyle w:val="ListParagraph"/>
             <w:numPr>
@@ -704,12 +722,12 @@
       <w:pPr>
         <w:spacing w:before="240" w:after="0" w:line="240" w:lineRule="auto"/>
         <w:rPr>
-          <w:ins w:id="24" w:author="Ole Shelton" w:date="2017-08-23T14:27:00Z"/>
-          <w:rFonts w:ascii="Times New Roman" w:hAnsi="Times New Roman" w:cs="Times New Roman"/>
-          <w:sz w:val="24"/>
-          <w:szCs w:val="24"/>
-        </w:rPr>
-        <w:pPrChange w:id="25" w:author="Jameal Samhouri" w:date="2017-06-13T11:55:00Z">
+          <w:ins w:id="27" w:author="Ole Shelton" w:date="2017-08-23T14:27:00Z"/>
+          <w:rFonts w:ascii="Times New Roman" w:hAnsi="Times New Roman" w:cs="Times New Roman"/>
+          <w:sz w:val="24"/>
+          <w:szCs w:val="24"/>
+        </w:rPr>
+        <w:pPrChange w:id="28" w:author="Jameal Samhouri" w:date="2017-06-13T11:55:00Z">
           <w:pPr>
             <w:pStyle w:val="ListParagraph"/>
             <w:numPr>
@@ -725,12 +743,12 @@
       <w:pPr>
         <w:spacing w:before="240" w:after="0" w:line="240" w:lineRule="auto"/>
         <w:rPr>
-          <w:ins w:id="26" w:author="Ole Shelton" w:date="2017-08-23T14:27:00Z"/>
-          <w:rFonts w:ascii="Times New Roman" w:hAnsi="Times New Roman" w:cs="Times New Roman"/>
-          <w:sz w:val="24"/>
-          <w:szCs w:val="24"/>
-        </w:rPr>
-        <w:pPrChange w:id="27" w:author="Jameal Samhouri" w:date="2017-06-13T11:55:00Z">
+          <w:ins w:id="29" w:author="Ole Shelton" w:date="2017-08-23T14:27:00Z"/>
+          <w:rFonts w:ascii="Times New Roman" w:hAnsi="Times New Roman" w:cs="Times New Roman"/>
+          <w:sz w:val="24"/>
+          <w:szCs w:val="24"/>
+        </w:rPr>
+        <w:pPrChange w:id="30" w:author="Jameal Samhouri" w:date="2017-06-13T11:55:00Z">
           <w:pPr>
             <w:pStyle w:val="ListParagraph"/>
             <w:numPr>
@@ -746,12 +764,12 @@
       <w:pPr>
         <w:spacing w:before="240" w:after="0" w:line="240" w:lineRule="auto"/>
         <w:rPr>
-          <w:ins w:id="28" w:author="Ole Shelton" w:date="2017-08-23T14:27:00Z"/>
-          <w:rFonts w:ascii="Times New Roman" w:hAnsi="Times New Roman" w:cs="Times New Roman"/>
-          <w:sz w:val="24"/>
-          <w:szCs w:val="24"/>
-        </w:rPr>
-        <w:pPrChange w:id="29" w:author="Jameal Samhouri" w:date="2017-06-13T11:55:00Z">
+          <w:ins w:id="31" w:author="Ole Shelton" w:date="2017-08-23T14:27:00Z"/>
+          <w:rFonts w:ascii="Times New Roman" w:hAnsi="Times New Roman" w:cs="Times New Roman"/>
+          <w:sz w:val="24"/>
+          <w:szCs w:val="24"/>
+        </w:rPr>
+        <w:pPrChange w:id="32" w:author="Jameal Samhouri" w:date="2017-06-13T11:55:00Z">
           <w:pPr>
             <w:pStyle w:val="ListParagraph"/>
             <w:numPr>
@@ -767,12 +785,12 @@
       <w:pPr>
         <w:spacing w:before="240" w:after="0" w:line="240" w:lineRule="auto"/>
         <w:rPr>
-          <w:ins w:id="30" w:author="Jameal Samhouri" w:date="2017-06-13T11:55:00Z"/>
-          <w:rFonts w:ascii="Times New Roman" w:hAnsi="Times New Roman" w:cs="Times New Roman"/>
-          <w:sz w:val="24"/>
-          <w:szCs w:val="24"/>
-        </w:rPr>
-        <w:pPrChange w:id="31" w:author="Jameal Samhouri" w:date="2017-06-13T11:55:00Z">
+          <w:ins w:id="33" w:author="Jameal Samhouri" w:date="2017-06-13T11:55:00Z"/>
+          <w:rFonts w:ascii="Times New Roman" w:hAnsi="Times New Roman" w:cs="Times New Roman"/>
+          <w:sz w:val="24"/>
+          <w:szCs w:val="24"/>
+        </w:rPr>
+        <w:pPrChange w:id="34" w:author="Jameal Samhouri" w:date="2017-06-13T11:55:00Z">
           <w:pPr>
             <w:pStyle w:val="ListParagraph"/>
             <w:numPr>
@@ -783,13 +801,13 @@
           </w:pPr>
         </w:pPrChange>
       </w:pPr>
-      <w:ins w:id="32" w:author="Jameal Samhouri" w:date="2017-06-13T11:55:00Z">
-        <w:r>
-          <w:rPr>
-            <w:rFonts w:ascii="Times New Roman" w:hAnsi="Times New Roman" w:cs="Times New Roman"/>
-            <w:sz w:val="24"/>
-            <w:szCs w:val="24"/>
-            <w:rPrChange w:id="33" w:author="Jameal Samhouri" w:date="2017-06-13T11:55:00Z">
+      <w:ins w:id="35" w:author="Jameal Samhouri" w:date="2017-06-13T11:55:00Z">
+        <w:r>
+          <w:rPr>
+            <w:rFonts w:ascii="Times New Roman" w:hAnsi="Times New Roman" w:cs="Times New Roman"/>
+            <w:sz w:val="24"/>
+            <w:szCs w:val="24"/>
+            <w:rPrChange w:id="36" w:author="Jameal Samhouri" w:date="2017-06-13T11:55:00Z">
               <w:rPr/>
             </w:rPrChange>
           </w:rPr>
@@ -801,17 +819,17 @@
       <w:pPr>
         <w:spacing w:before="240" w:after="0" w:line="240" w:lineRule="auto"/>
         <w:rPr>
-          <w:ins w:id="34" w:author="Jameal Samhouri" w:date="2017-06-13T11:55:00Z"/>
-          <w:rFonts w:ascii="Times New Roman" w:hAnsi="Times New Roman" w:cs="Times New Roman"/>
-          <w:sz w:val="24"/>
-          <w:szCs w:val="24"/>
-          <w:rPrChange w:id="35" w:author="Jameal Samhouri" w:date="2017-06-13T11:56:00Z">
+          <w:ins w:id="37" w:author="Jameal Samhouri" w:date="2017-06-13T11:55:00Z"/>
+          <w:rFonts w:ascii="Times New Roman" w:hAnsi="Times New Roman" w:cs="Times New Roman"/>
+          <w:sz w:val="24"/>
+          <w:szCs w:val="24"/>
+          <w:rPrChange w:id="38" w:author="Jameal Samhouri" w:date="2017-06-13T11:56:00Z">
             <w:rPr>
-              <w:ins w:id="36" w:author="Jameal Samhouri" w:date="2017-06-13T11:55:00Z"/>
+              <w:ins w:id="39" w:author="Jameal Samhouri" w:date="2017-06-13T11:55:00Z"/>
             </w:rPr>
           </w:rPrChange>
         </w:rPr>
-        <w:pPrChange w:id="37" w:author="Jameal Samhouri" w:date="2017-06-13T11:56:00Z">
+        <w:pPrChange w:id="40" w:author="Jameal Samhouri" w:date="2017-06-13T11:56:00Z">
           <w:pPr>
             <w:pStyle w:val="ListParagraph"/>
             <w:numPr>
@@ -822,7 +840,7 @@
           </w:pPr>
         </w:pPrChange>
       </w:pPr>
-      <w:ins w:id="38" w:author="Jameal Samhouri" w:date="2017-06-13T11:55:00Z">
+      <w:ins w:id="41" w:author="Jameal Samhouri" w:date="2017-06-13T11:55:00Z">
         <w:r>
           <w:rPr>
             <w:rFonts w:ascii="Times New Roman" w:hAnsi="Times New Roman" w:cs="Times New Roman"/>
@@ -832,7 +850,7 @@
           <w:t xml:space="preserve">Figure 2. </w:t>
         </w:r>
       </w:ins>
-      <w:ins w:id="39" w:author="Jameal Samhouri" w:date="2017-06-13T11:56:00Z">
+      <w:ins w:id="42" w:author="Jameal Samhouri" w:date="2017-06-13T11:56:00Z">
         <w:r>
           <w:rPr>
             <w:rFonts w:ascii="Times New Roman" w:hAnsi="Times New Roman" w:cs="Times New Roman"/>
@@ -860,7 +878,7 @@
           <w:t xml:space="preserve">. </w:t>
         </w:r>
       </w:ins>
-      <w:ins w:id="40" w:author="Jameal Samhouri" w:date="2017-06-13T11:55:00Z">
+      <w:ins w:id="43" w:author="Jameal Samhouri" w:date="2017-06-13T11:55:00Z">
         <w:r>
           <w:rPr>
             <w:rFonts w:ascii="Times New Roman" w:hAnsi="Times New Roman" w:cs="Times New Roman"/>
@@ -875,7 +893,7 @@
       <w:pPr>
         <w:spacing w:after="0" w:line="240" w:lineRule="auto"/>
         <w:rPr>
-          <w:ins w:id="41" w:author="Ole Shelton" w:date="2017-06-14T15:53:00Z"/>
+          <w:ins w:id="44" w:author="Ole Shelton" w:date="2017-06-14T15:53:00Z"/>
           <w:rFonts w:ascii="Times New Roman" w:hAnsi="Times New Roman" w:cs="Times New Roman"/>
           <w:sz w:val="24"/>
           <w:szCs w:val="24"/>
@@ -886,7 +904,7 @@
       <w:pPr>
         <w:spacing w:after="0" w:line="240" w:lineRule="auto"/>
         <w:rPr>
-          <w:ins w:id="42" w:author="Ole Shelton" w:date="2017-06-14T15:53:00Z"/>
+          <w:ins w:id="45" w:author="Ole Shelton" w:date="2017-06-14T15:53:00Z"/>
           <w:rFonts w:ascii="Times New Roman" w:hAnsi="Times New Roman" w:cs="Times New Roman"/>
           <w:sz w:val="24"/>
           <w:szCs w:val="24"/>
@@ -897,13 +915,13 @@
       <w:pPr>
         <w:spacing w:after="0" w:line="240" w:lineRule="auto"/>
         <w:rPr>
-          <w:ins w:id="43" w:author="Ole Shelton" w:date="2017-06-14T15:59:00Z"/>
-          <w:rFonts w:ascii="Times New Roman" w:hAnsi="Times New Roman" w:cs="Times New Roman"/>
-          <w:sz w:val="24"/>
-          <w:szCs w:val="24"/>
-        </w:rPr>
-      </w:pPr>
-      <w:ins w:id="44" w:author="Ole Shelton" w:date="2017-06-14T15:53:00Z">
+          <w:ins w:id="46" w:author="Ole Shelton" w:date="2017-06-14T15:59:00Z"/>
+          <w:rFonts w:ascii="Times New Roman" w:hAnsi="Times New Roman" w:cs="Times New Roman"/>
+          <w:sz w:val="24"/>
+          <w:szCs w:val="24"/>
+        </w:rPr>
+      </w:pPr>
+      <w:ins w:id="47" w:author="Ole Shelton" w:date="2017-06-14T15:53:00Z">
         <w:r>
           <w:rPr>
             <w:rFonts w:ascii="Times New Roman" w:hAnsi="Times New Roman" w:cs="Times New Roman"/>
@@ -913,7 +931,7 @@
           <w:t>KELP DATA FIGURE:</w:t>
         </w:r>
       </w:ins>
-      <w:ins w:id="45" w:author="Ole Shelton" w:date="2017-06-14T15:55:00Z">
+      <w:ins w:id="48" w:author="Ole Shelton" w:date="2017-06-14T15:55:00Z">
         <w:r>
           <w:rPr>
             <w:rFonts w:ascii="Times New Roman" w:hAnsi="Times New Roman" w:cs="Times New Roman"/>
@@ -928,13 +946,13 @@
       <w:pPr>
         <w:spacing w:after="0" w:line="240" w:lineRule="auto"/>
         <w:rPr>
-          <w:ins w:id="46" w:author="Ole Shelton" w:date="2017-06-14T15:59:00Z"/>
-          <w:rFonts w:ascii="Times New Roman" w:hAnsi="Times New Roman" w:cs="Times New Roman"/>
-          <w:sz w:val="24"/>
-          <w:szCs w:val="24"/>
-        </w:rPr>
-      </w:pPr>
-      <w:ins w:id="47" w:author="Ole Shelton" w:date="2017-06-14T15:59:00Z">
+          <w:ins w:id="49" w:author="Ole Shelton" w:date="2017-06-14T15:59:00Z"/>
+          <w:rFonts w:ascii="Times New Roman" w:hAnsi="Times New Roman" w:cs="Times New Roman"/>
+          <w:sz w:val="24"/>
+          <w:szCs w:val="24"/>
+        </w:rPr>
+      </w:pPr>
+      <w:ins w:id="50" w:author="Ole Shelton" w:date="2017-06-14T15:59:00Z">
         <w:r>
           <w:rPr>
             <w:rFonts w:ascii="Times New Roman" w:hAnsi="Times New Roman" w:cs="Times New Roman"/>
@@ -944,7 +962,7 @@
           <w:t xml:space="preserve">Plan to add colors to bars and points to </w:t>
         </w:r>
       </w:ins>
-      <w:ins w:id="48" w:author="Ole Shelton" w:date="2017-06-14T16:00:00Z">
+      <w:ins w:id="51" w:author="Ole Shelton" w:date="2017-06-14T16:00:00Z">
         <w:r>
           <w:rPr>
             <w:rFonts w:ascii="Times New Roman" w:hAnsi="Times New Roman" w:cs="Times New Roman"/>
@@ -959,7 +977,7 @@
       <w:pPr>
         <w:spacing w:after="0" w:line="240" w:lineRule="auto"/>
         <w:rPr>
-          <w:ins w:id="49" w:author="Ole Shelton" w:date="2017-06-14T15:53:00Z"/>
+          <w:ins w:id="52" w:author="Ole Shelton" w:date="2017-06-14T15:53:00Z"/>
           <w:rFonts w:ascii="Times New Roman" w:hAnsi="Times New Roman" w:cs="Times New Roman"/>
           <w:sz w:val="24"/>
           <w:szCs w:val="24"/>
@@ -970,7 +988,7 @@
       <w:pPr>
         <w:spacing w:after="0" w:line="240" w:lineRule="auto"/>
         <w:rPr>
-          <w:ins w:id="50" w:author="Ole Shelton" w:date="2017-06-14T15:53:00Z"/>
+          <w:ins w:id="53" w:author="Ole Shelton" w:date="2017-06-14T15:53:00Z"/>
           <w:rFonts w:ascii="Times New Roman" w:hAnsi="Times New Roman" w:cs="Times New Roman"/>
           <w:sz w:val="24"/>
           <w:szCs w:val="24"/>
@@ -981,20 +999,20 @@
       <w:pPr>
         <w:spacing w:after="0" w:line="240" w:lineRule="auto"/>
         <w:rPr>
-          <w:ins w:id="51" w:author="Ole Shelton" w:date="2017-06-14T15:53:00Z"/>
-          <w:rFonts w:ascii="Times New Roman" w:hAnsi="Times New Roman" w:cs="Times New Roman"/>
-          <w:sz w:val="24"/>
-          <w:szCs w:val="24"/>
-        </w:rPr>
-      </w:pPr>
-      <w:ins w:id="52" w:author="Ole Shelton" w:date="2017-06-14T15:54:00Z">
+          <w:ins w:id="54" w:author="Ole Shelton" w:date="2017-06-14T15:53:00Z"/>
+          <w:rFonts w:ascii="Times New Roman" w:hAnsi="Times New Roman" w:cs="Times New Roman"/>
+          <w:sz w:val="24"/>
+          <w:szCs w:val="24"/>
+        </w:rPr>
+      </w:pPr>
+      <w:ins w:id="55" w:author="Ole Shelton" w:date="2017-06-14T15:54:00Z">
         <w:r>
           <w:rPr>
             <w:rFonts w:ascii="Times New Roman" w:hAnsi="Times New Roman" w:cs="Times New Roman"/>
             <w:noProof/>
             <w:sz w:val="24"/>
             <w:szCs w:val="24"/>
-            <w:rPrChange w:id="53" w:author="Unknown">
+            <w:rPrChange w:id="56">
               <w:rPr>
                 <w:noProof/>
               </w:rPr>
@@ -1048,13 +1066,13 @@
       <w:pPr>
         <w:spacing w:after="0" w:line="240" w:lineRule="auto"/>
         <w:rPr>
-          <w:ins w:id="54" w:author="Ole Shelton" w:date="2017-06-14T15:53:00Z"/>
-          <w:rFonts w:ascii="Times New Roman" w:hAnsi="Times New Roman" w:cs="Times New Roman"/>
-          <w:sz w:val="24"/>
-          <w:szCs w:val="24"/>
-        </w:rPr>
-      </w:pPr>
-      <w:ins w:id="55" w:author="Ole Shelton" w:date="2017-06-14T15:53:00Z">
+          <w:ins w:id="57" w:author="Ole Shelton" w:date="2017-06-14T15:53:00Z"/>
+          <w:rFonts w:ascii="Times New Roman" w:hAnsi="Times New Roman" w:cs="Times New Roman"/>
+          <w:sz w:val="24"/>
+          <w:szCs w:val="24"/>
+        </w:rPr>
+      </w:pPr>
+      <w:ins w:id="58" w:author="Ole Shelton" w:date="2017-06-14T15:53:00Z">
         <w:r>
           <w:rPr>
             <w:rFonts w:ascii="Times New Roman" w:hAnsi="Times New Roman" w:cs="Times New Roman"/>
@@ -1116,7 +1134,7 @@
       <w:pPr>
         <w:spacing w:before="240" w:after="0" w:line="240" w:lineRule="auto"/>
         <w:rPr>
-          <w:ins w:id="56" w:author="Jameal Samhouri" w:date="2017-06-13T11:45:00Z"/>
+          <w:ins w:id="59" w:author="Jameal Samhouri" w:date="2017-06-13T11:45:00Z"/>
           <w:rFonts w:ascii="Times New Roman" w:hAnsi="Times New Roman" w:cs="Times New Roman"/>
           <w:sz w:val="24"/>
           <w:szCs w:val="24"/>
@@ -1226,7 +1244,7 @@
           <w:szCs w:val="24"/>
         </w:rPr>
       </w:pPr>
-      <w:ins w:id="57" w:author="Jameal Samhouri" w:date="2017-06-13T11:45:00Z">
+      <w:ins w:id="60" w:author="Jameal Samhouri" w:date="2017-06-13T11:45:00Z">
         <w:r>
           <w:rPr>
             <w:rFonts w:ascii="Times New Roman" w:hAnsi="Times New Roman" w:cs="Times New Roman"/>
@@ -1241,13 +1259,13 @@
       <w:pPr>
         <w:spacing w:before="240" w:after="0" w:line="240" w:lineRule="auto"/>
         <w:rPr>
-          <w:del w:id="58" w:author="Jameal Samhouri" w:date="2017-06-13T11:55:00Z"/>
-          <w:rFonts w:ascii="Times New Roman" w:hAnsi="Times New Roman" w:cs="Times New Roman"/>
-          <w:sz w:val="24"/>
-          <w:szCs w:val="24"/>
-        </w:rPr>
-      </w:pPr>
-      <w:del w:id="59" w:author="Jameal Samhouri" w:date="2017-06-13T11:55:00Z">
+          <w:del w:id="61" w:author="Jameal Samhouri" w:date="2017-06-13T11:55:00Z"/>
+          <w:rFonts w:ascii="Times New Roman" w:hAnsi="Times New Roman" w:cs="Times New Roman"/>
+          <w:sz w:val="24"/>
+          <w:szCs w:val="24"/>
+        </w:rPr>
+      </w:pPr>
+      <w:del w:id="62" w:author="Jameal Samhouri" w:date="2017-06-13T11:55:00Z">
         <w:r>
           <w:rPr>
             <w:rFonts w:ascii="Times New Roman" w:hAnsi="Times New Roman" w:cs="Times New Roman"/>
@@ -1257,7 +1275,7 @@
           <w:delText>We can also use these patterns to classify otter abundance into categories (</w:delText>
         </w:r>
       </w:del>
-      <w:del w:id="60" w:author="Jameal Samhouri" w:date="2017-06-13T11:36:00Z">
+      <w:del w:id="63" w:author="Jameal Samhouri" w:date="2017-06-13T11:36:00Z">
         <w:r>
           <w:rPr>
             <w:rFonts w:ascii="Times New Roman" w:hAnsi="Times New Roman" w:cs="Times New Roman"/>
@@ -1267,7 +1285,7 @@
           <w:delText xml:space="preserve">always </w:delText>
         </w:r>
       </w:del>
-      <w:del w:id="61" w:author="Jameal Samhouri" w:date="2017-06-13T11:55:00Z">
+      <w:del w:id="64" w:author="Jameal Samhouri" w:date="2017-06-13T11:55:00Z">
         <w:r>
           <w:rPr>
             <w:rFonts w:ascii="Times New Roman" w:hAnsi="Times New Roman" w:cs="Times New Roman"/>
@@ -1277,7 +1295,7 @@
           <w:delText xml:space="preserve">otters, </w:delText>
         </w:r>
       </w:del>
-      <w:del w:id="62" w:author="Jameal Samhouri" w:date="2017-06-13T11:36:00Z">
+      <w:del w:id="65" w:author="Jameal Samhouri" w:date="2017-06-13T11:36:00Z">
         <w:r>
           <w:rPr>
             <w:rFonts w:ascii="Times New Roman" w:hAnsi="Times New Roman" w:cs="Times New Roman"/>
@@ -1287,7 +1305,7 @@
           <w:delText xml:space="preserve">sometimes </w:delText>
         </w:r>
       </w:del>
-      <w:del w:id="63" w:author="Jameal Samhouri" w:date="2017-06-13T11:55:00Z">
+      <w:del w:id="66" w:author="Jameal Samhouri" w:date="2017-06-13T11:55:00Z">
         <w:r>
           <w:rPr>
             <w:rFonts w:ascii="Times New Roman" w:hAnsi="Times New Roman" w:cs="Times New Roman"/>
@@ -1297,7 +1315,7 @@
           <w:delText xml:space="preserve">otters, </w:delText>
         </w:r>
       </w:del>
-      <w:del w:id="64" w:author="Jameal Samhouri" w:date="2017-06-13T11:36:00Z">
+      <w:del w:id="67" w:author="Jameal Samhouri" w:date="2017-06-13T11:36:00Z">
         <w:r>
           <w:rPr>
             <w:rFonts w:ascii="Times New Roman" w:hAnsi="Times New Roman" w:cs="Times New Roman"/>
@@ -1307,7 +1325,7 @@
           <w:delText xml:space="preserve">never </w:delText>
         </w:r>
       </w:del>
-      <w:del w:id="65" w:author="Jameal Samhouri" w:date="2017-06-13T11:55:00Z">
+      <w:del w:id="68" w:author="Jameal Samhouri" w:date="2017-06-13T11:55:00Z">
         <w:r>
           <w:rPr>
             <w:rFonts w:ascii="Times New Roman" w:hAnsi="Times New Roman" w:cs="Times New Roman"/>
@@ -1322,7 +1340,7 @@
       <w:pPr>
         <w:spacing w:before="240" w:after="0" w:line="240" w:lineRule="auto"/>
         <w:rPr>
-          <w:ins w:id="66" w:author="Jameal Samhouri" w:date="2017-06-13T11:32:00Z"/>
+          <w:ins w:id="69" w:author="Jameal Samhouri" w:date="2017-06-13T11:32:00Z"/>
           <w:rFonts w:ascii="Times New Roman" w:hAnsi="Times New Roman" w:cs="Times New Roman"/>
           <w:sz w:val="24"/>
           <w:szCs w:val="24"/>
@@ -1349,13 +1367,13 @@
       <w:pPr>
         <w:spacing w:before="240" w:after="0" w:line="240" w:lineRule="auto"/>
         <w:rPr>
-          <w:ins w:id="67" w:author="Jameal Samhouri" w:date="2017-06-13T11:32:00Z"/>
-          <w:rFonts w:ascii="Times New Roman" w:hAnsi="Times New Roman" w:cs="Times New Roman"/>
-          <w:sz w:val="24"/>
-          <w:szCs w:val="24"/>
-        </w:rPr>
-      </w:pPr>
-      <w:ins w:id="68" w:author="Jameal Samhouri" w:date="2017-06-13T11:32:00Z">
+          <w:ins w:id="70" w:author="Jameal Samhouri" w:date="2017-06-13T11:32:00Z"/>
+          <w:rFonts w:ascii="Times New Roman" w:hAnsi="Times New Roman" w:cs="Times New Roman"/>
+          <w:sz w:val="24"/>
+          <w:szCs w:val="24"/>
+        </w:rPr>
+      </w:pPr>
+      <w:ins w:id="71" w:author="Jameal Samhouri" w:date="2017-06-13T11:32:00Z">
         <w:r>
           <w:rPr>
             <w:rFonts w:ascii="Times New Roman" w:hAnsi="Times New Roman" w:cs="Times New Roman"/>
@@ -1391,7 +1409,7 @@
           <w:t xml:space="preserve"> Bay, Pt of Arches with time series of otters and kelp</w:t>
         </w:r>
       </w:ins>
-      <w:ins w:id="69" w:author="Jameal Samhouri" w:date="2017-06-13T11:57:00Z">
+      <w:ins w:id="72" w:author="Jameal Samhouri" w:date="2017-06-13T11:57:00Z">
         <w:r>
           <w:rPr>
             <w:rFonts w:ascii="Times New Roman" w:hAnsi="Times New Roman" w:cs="Times New Roman"/>
@@ -1401,7 +1419,7 @@
           <w:t>, representative of Table 1 categories</w:t>
         </w:r>
       </w:ins>
-      <w:ins w:id="70" w:author="Jameal Samhouri" w:date="2017-06-13T11:34:00Z">
+      <w:ins w:id="73" w:author="Jameal Samhouri" w:date="2017-06-13T11:34:00Z">
         <w:r>
           <w:rPr>
             <w:rFonts w:ascii="Times New Roman" w:hAnsi="Times New Roman" w:cs="Times New Roman"/>
@@ -1416,14 +1434,14 @@
       <w:pPr>
         <w:spacing w:before="240" w:after="0" w:line="240" w:lineRule="auto"/>
         <w:rPr>
-          <w:ins w:id="71" w:author="Jameal Samhouri" w:date="2017-06-13T11:32:00Z"/>
+          <w:ins w:id="74" w:author="Jameal Samhouri" w:date="2017-06-13T11:32:00Z"/>
           <w:rFonts w:ascii="Times New Roman" w:hAnsi="Times New Roman" w:cs="Times New Roman"/>
           <w:sz w:val="24"/>
           <w:szCs w:val="24"/>
         </w:rPr>
       </w:pPr>
       <w:proofErr w:type="gramStart"/>
-      <w:ins w:id="72" w:author="Jameal Samhouri" w:date="2017-06-13T11:32:00Z">
+      <w:ins w:id="75" w:author="Jameal Samhouri" w:date="2017-06-13T11:32:00Z">
         <w:r>
           <w:rPr>
             <w:rFonts w:ascii="Times New Roman" w:hAnsi="Times New Roman" w:cs="Times New Roman"/>
@@ -1442,7 +1460,7 @@
           <w:t xml:space="preserve"> trend otters vs trend kelp, 2 windows (10yr, 20yr)</w:t>
         </w:r>
       </w:ins>
-      <w:ins w:id="73" w:author="Jameal Samhouri" w:date="2017-06-13T11:34:00Z">
+      <w:ins w:id="76" w:author="Jameal Samhouri" w:date="2017-06-13T11:34:00Z">
         <w:r>
           <w:rPr>
             <w:rFonts w:ascii="Times New Roman" w:hAnsi="Times New Roman" w:cs="Times New Roman"/>
@@ -1470,7 +1488,7 @@
           <w:t xml:space="preserve"> declining, otters ?</w:t>
         </w:r>
       </w:ins>
-      <w:ins w:id="74" w:author="Jameal Samhouri" w:date="2017-06-13T11:50:00Z">
+      <w:ins w:id="77" w:author="Jameal Samhouri" w:date="2017-06-13T11:50:00Z">
         <w:r>
           <w:rPr>
             <w:rFonts w:ascii="Times New Roman" w:hAnsi="Times New Roman" w:cs="Times New Roman"/>
@@ -1490,7 +1508,7 @@
           <w:szCs w:val="24"/>
         </w:rPr>
       </w:pPr>
-      <w:ins w:id="75" w:author="Jameal Samhouri" w:date="2017-06-13T11:33:00Z">
+      <w:ins w:id="78" w:author="Jameal Samhouri" w:date="2017-06-13T11:33:00Z">
         <w:r>
           <w:rPr>
             <w:rFonts w:ascii="Times New Roman" w:hAnsi="Times New Roman" w:cs="Times New Roman"/>
@@ -1500,7 +1518,7 @@
           <w:t>1 panel cross-correlation over time across all sites</w:t>
         </w:r>
       </w:ins>
-      <w:ins w:id="76" w:author="Jameal Samhouri" w:date="2017-06-13T11:34:00Z">
+      <w:ins w:id="79" w:author="Jameal Samhouri" w:date="2017-06-13T11:34:00Z">
         <w:r>
           <w:rPr>
             <w:rFonts w:ascii="Times New Roman" w:hAnsi="Times New Roman" w:cs="Times New Roman"/>
@@ -1699,7 +1717,7 @@
       <w:pPr>
         <w:spacing w:line="240" w:lineRule="auto"/>
         <w:rPr>
-          <w:ins w:id="77" w:author="Jameal Samhouri" w:date="2017-06-13T11:59:00Z"/>
+          <w:ins w:id="80" w:author="Jameal Samhouri" w:date="2017-06-13T11:59:00Z"/>
         </w:rPr>
       </w:pPr>
       <w:r>
@@ -1718,19 +1736,198 @@
       <w:pPr>
         <w:spacing w:line="240" w:lineRule="auto"/>
         <w:rPr>
-          <w:ins w:id="78" w:author="Jameal Samhouri" w:date="2017-06-13T11:59:00Z"/>
+          <w:ins w:id="81" w:author="Jameal Samhouri" w:date="2017-06-13T11:59:00Z"/>
         </w:rPr>
       </w:pPr>
     </w:p>
     <w:p>
       <w:pPr>
         <w:spacing w:line="240" w:lineRule="auto"/>
-      </w:pPr>
-      <w:ins w:id="79" w:author="Jameal Samhouri" w:date="2017-06-13T11:59:00Z">
+        <w:rPr>
+          <w:ins w:id="82" w:author="Jameal Samhouri" w:date="2017-08-25T15:42:00Z"/>
+        </w:rPr>
+      </w:pPr>
+      <w:ins w:id="83" w:author="Jameal Samhouri" w:date="2017-06-13T11:59:00Z">
         <w:r>
           <w:t>Otter prey community categorized by strong vs weak interactors (rows/panels), then within each row compare trends in prey between sites categorized by otter abundance a la Table 1</w:t>
         </w:r>
       </w:ins>
+    </w:p>
+    <w:p>
+      <w:pPr>
+        <w:spacing w:line="240" w:lineRule="auto"/>
+        <w:rPr>
+          <w:ins w:id="84" w:author="Jameal Samhouri" w:date="2017-08-25T15:42:00Z"/>
+        </w:rPr>
+      </w:pPr>
+    </w:p>
+    <w:p>
+      <w:pPr>
+        <w:spacing w:line="240" w:lineRule="auto"/>
+        <w:rPr>
+          <w:ins w:id="85" w:author="Jameal Samhouri" w:date="2017-08-25T15:42:00Z"/>
+        </w:rPr>
+      </w:pPr>
+      <w:ins w:id="86" w:author="Jameal Samhouri" w:date="2017-08-25T15:42:00Z">
+        <w:r>
+          <w:t>Jameal 08-25-17</w:t>
+        </w:r>
+      </w:ins>
+    </w:p>
+    <w:p>
+      <w:pPr>
+        <w:widowControl w:val="0"/>
+        <w:tabs>
+          <w:tab w:val="left" w:pos="560"/>
+          <w:tab w:val="left" w:pos="1120"/>
+          <w:tab w:val="left" w:pos="1680"/>
+          <w:tab w:val="left" w:pos="2240"/>
+          <w:tab w:val="left" w:pos="2800"/>
+          <w:tab w:val="left" w:pos="3360"/>
+          <w:tab w:val="left" w:pos="3920"/>
+          <w:tab w:val="left" w:pos="4480"/>
+          <w:tab w:val="left" w:pos="5040"/>
+          <w:tab w:val="left" w:pos="5600"/>
+          <w:tab w:val="left" w:pos="6160"/>
+          <w:tab w:val="left" w:pos="6720"/>
+        </w:tabs>
+        <w:autoSpaceDE w:val="0"/>
+        <w:autoSpaceDN w:val="0"/>
+        <w:adjustRightInd w:val="0"/>
+        <w:spacing w:after="0" w:line="240" w:lineRule="auto"/>
+        <w:rPr>
+          <w:ins w:id="87" w:author="Jameal Samhouri" w:date="2017-08-25T15:42:00Z"/>
+          <w:rFonts w:ascii="Helvetica" w:eastAsiaTheme="minorEastAsia" w:hAnsi="Helvetica" w:cs="Helvetica"/>
+          <w:sz w:val="24"/>
+          <w:szCs w:val="24"/>
+        </w:rPr>
+      </w:pPr>
+      <w:ins w:id="88" w:author="Jameal Samhouri" w:date="2017-08-25T15:42:00Z">
+        <w:r>
+          <w:rPr>
+            <w:rFonts w:ascii="Helvetica" w:eastAsiaTheme="minorEastAsia" w:hAnsi="Helvetica" w:cs="Helvetica"/>
+            <w:sz w:val="24"/>
+            <w:szCs w:val="24"/>
+          </w:rPr>
+          <w:t xml:space="preserve">Make </w:t>
+        </w:r>
+        <w:proofErr w:type="spellStart"/>
+        <w:r>
+          <w:rPr>
+            <w:rFonts w:ascii="Helvetica" w:eastAsiaTheme="minorEastAsia" w:hAnsi="Helvetica" w:cs="Helvetica"/>
+            <w:sz w:val="24"/>
+            <w:szCs w:val="24"/>
+          </w:rPr>
+          <w:t>coastwide</w:t>
+        </w:r>
+        <w:proofErr w:type="spellEnd"/>
+        <w:r>
+          <w:rPr>
+            <w:rFonts w:ascii="Helvetica" w:eastAsiaTheme="minorEastAsia" w:hAnsi="Helvetica" w:cs="Helvetica"/>
+            <w:sz w:val="24"/>
+            <w:szCs w:val="24"/>
+          </w:rPr>
+          <w:t xml:space="preserve"> and site-specific (binned into region) invert plots</w:t>
+        </w:r>
+      </w:ins>
+    </w:p>
+    <w:p>
+      <w:pPr>
+        <w:widowControl w:val="0"/>
+        <w:tabs>
+          <w:tab w:val="left" w:pos="560"/>
+          <w:tab w:val="left" w:pos="1120"/>
+          <w:tab w:val="left" w:pos="1680"/>
+          <w:tab w:val="left" w:pos="2240"/>
+          <w:tab w:val="left" w:pos="2800"/>
+          <w:tab w:val="left" w:pos="3360"/>
+          <w:tab w:val="left" w:pos="3920"/>
+          <w:tab w:val="left" w:pos="4480"/>
+          <w:tab w:val="left" w:pos="5040"/>
+          <w:tab w:val="left" w:pos="5600"/>
+          <w:tab w:val="left" w:pos="6160"/>
+          <w:tab w:val="left" w:pos="6720"/>
+        </w:tabs>
+        <w:autoSpaceDE w:val="0"/>
+        <w:autoSpaceDN w:val="0"/>
+        <w:adjustRightInd w:val="0"/>
+        <w:spacing w:after="0" w:line="240" w:lineRule="auto"/>
+        <w:rPr>
+          <w:ins w:id="89" w:author="Jameal Samhouri" w:date="2017-08-25T15:42:00Z"/>
+          <w:rFonts w:ascii="Helvetica" w:eastAsiaTheme="minorEastAsia" w:hAnsi="Helvetica" w:cs="Helvetica"/>
+          <w:sz w:val="24"/>
+          <w:szCs w:val="24"/>
+        </w:rPr>
+      </w:pPr>
+      <w:ins w:id="90" w:author="Jameal Samhouri" w:date="2017-08-25T15:42:00Z">
+        <w:r>
+          <w:rPr>
+            <w:rFonts w:ascii="Helvetica" w:eastAsiaTheme="minorEastAsia" w:hAnsi="Helvetica" w:cs="Helvetica"/>
+            <w:sz w:val="24"/>
+            <w:szCs w:val="24"/>
+          </w:rPr>
+          <w:t xml:space="preserve">1) </w:t>
+        </w:r>
+        <w:proofErr w:type="gramStart"/>
+        <w:r>
+          <w:rPr>
+            <w:rFonts w:ascii="Helvetica" w:eastAsiaTheme="minorEastAsia" w:hAnsi="Helvetica" w:cs="Helvetica"/>
+            <w:sz w:val="24"/>
+            <w:szCs w:val="24"/>
+          </w:rPr>
+          <w:t>inverts</w:t>
+        </w:r>
+        <w:proofErr w:type="gramEnd"/>
+        <w:r>
+          <w:rPr>
+            <w:rFonts w:ascii="Helvetica" w:eastAsiaTheme="minorEastAsia" w:hAnsi="Helvetica" w:cs="Helvetica"/>
+            <w:sz w:val="24"/>
+            <w:szCs w:val="24"/>
+          </w:rPr>
+          <w:t xml:space="preserve"> in otter prey categories</w:t>
+        </w:r>
+      </w:ins>
+    </w:p>
+    <w:p>
+      <w:pPr>
+        <w:spacing w:line="240" w:lineRule="auto"/>
+      </w:pPr>
+      <w:ins w:id="91" w:author="Jameal Samhouri" w:date="2017-08-25T15:42:00Z">
+        <w:r>
+          <w:rPr>
+            <w:rFonts w:ascii="Helvetica" w:eastAsiaTheme="minorEastAsia" w:hAnsi="Helvetica" w:cs="Helvetica"/>
+            <w:sz w:val="24"/>
+            <w:szCs w:val="24"/>
+          </w:rPr>
+          <w:t xml:space="preserve">2) </w:t>
+        </w:r>
+        <w:proofErr w:type="gramStart"/>
+        <w:r>
+          <w:rPr>
+            <w:rFonts w:ascii="Helvetica" w:eastAsiaTheme="minorEastAsia" w:hAnsi="Helvetica" w:cs="Helvetica"/>
+            <w:sz w:val="24"/>
+            <w:szCs w:val="24"/>
+          </w:rPr>
+          <w:t>inverts</w:t>
+        </w:r>
+        <w:proofErr w:type="gramEnd"/>
+        <w:r>
+          <w:rPr>
+            <w:rFonts w:ascii="Helvetica" w:eastAsiaTheme="minorEastAsia" w:hAnsi="Helvetica" w:cs="Helvetica"/>
+            <w:sz w:val="24"/>
+            <w:szCs w:val="24"/>
+          </w:rPr>
+          <w:t xml:space="preserve"> in groups as follows: </w:t>
+        </w:r>
+        <w:r>
+          <w:rPr>
+            <w:rFonts w:ascii="Cambria" w:eastAsiaTheme="minorEastAsia" w:hAnsi="Cambria" w:cs="Cambria"/>
+          </w:rPr>
+          <w:t>Urchins, Sea Stars, Cucumbers, Crabs, Gastropods, Bivalves</w:t>
+        </w:r>
+      </w:ins>
+      <w:bookmarkStart w:id="92" w:name="_GoBack"/>
+      <w:bookmarkEnd w:id="92"/>
     </w:p>
     <w:p>
       <w:pPr>

</xml_diff>